<commit_message>
Update to push stuff
</commit_message>
<xml_diff>
--- a/briefing/Behoefteanalyse(Faroeq1a)-Nederlands.docx
+++ b/briefing/Behoefteanalyse(Faroeq1a)-Nederlands.docx
@@ -268,6 +268,13 @@
         </w:rPr>
         <w:t xml:space="preserve"> in het kader van deze opdracht beperken tot de hoofd (menu) structuur van de website. De website wordt in dit stadium nog niet gehost. Hij draait ‘local’ op je PC.</w:t>
       </w:r>
+    </w:p>
+    <w:p>
+      <w:pPr>
+        <w:rPr>
+          <w:lang w:val="nl-NL"/>
+        </w:rPr>
+      </w:pPr>
       <w:bookmarkStart w:id="0" w:name="_GoBack"/>
       <w:bookmarkEnd w:id="0"/>
     </w:p>

</xml_diff>